<commit_message>
initial connection to auth0
</commit_message>
<xml_diff>
--- a/docs/GL Plus App Planning.docx
+++ b/docs/GL Plus App Planning.docx
@@ -58,8 +58,6 @@
       <w:r>
         <w:t xml:space="preserve"> / CONTAINERS</w:t>
       </w:r>
-      <w:bookmarkStart w:id="0" w:name="_GoBack"/>
-      <w:bookmarkEnd w:id="0"/>
     </w:p>
     <w:p>
       <w:r>
@@ -152,7 +150,15 @@
         <w:t>Grocery List</w:t>
       </w:r>
       <w:r>
-        <w:t xml:space="preserve"> – use shouldMount so it only re-renders if there are changes. Control state here?</w:t>
+        <w:t xml:space="preserve"> – use </w:t>
+      </w:r>
+      <w:proofErr w:type="spellStart"/>
+      <w:r>
+        <w:t>shouldMount</w:t>
+      </w:r>
+      <w:proofErr w:type="spellEnd"/>
+      <w:r>
+        <w:t xml:space="preserve"> so it only re-renders if there are changes. Control state here?</w:t>
       </w:r>
     </w:p>
     <w:p>
@@ -353,7 +359,15 @@
         </w:numPr>
       </w:pPr>
       <w:r>
-        <w:t>Agree to tems and conditions</w:t>
+        <w:t xml:space="preserve">Agree to </w:t>
+      </w:r>
+      <w:proofErr w:type="spellStart"/>
+      <w:r>
+        <w:t>tems</w:t>
+      </w:r>
+      <w:proofErr w:type="spellEnd"/>
+      <w:r>
+        <w:t xml:space="preserve"> and conditions</w:t>
       </w:r>
     </w:p>
     <w:p>
@@ -423,8 +437,12 @@
       </w:r>
       <w:r>
         <w:tab/>
+      </w:r>
+      <w:proofErr w:type="spellStart"/>
+      <w:r>
         <w:t>loggedIn</w:t>
       </w:r>
+      <w:proofErr w:type="spellEnd"/>
     </w:p>
     <w:p>
       <w:r>
@@ -639,6 +657,571 @@
     <w:p/>
     <w:p/>
     <w:p/>
+    <w:p/>
+    <w:p/>
+    <w:p>
+      <w:r>
+        <w:br w:type="page"/>
+      </w:r>
+    </w:p>
+    <w:p>
+      <w:pPr>
+        <w:rPr>
+          <w:b/>
+          <w:sz w:val="32"/>
+          <w:szCs w:val="32"/>
+        </w:rPr>
+      </w:pPr>
+      <w:r>
+        <w:rPr>
+          <w:b/>
+          <w:sz w:val="32"/>
+          <w:szCs w:val="32"/>
+        </w:rPr>
+        <w:t>Departments</w:t>
+      </w:r>
+    </w:p>
+    <w:p/>
+    <w:p>
+      <w:r>
+        <w:t>Baby</w:t>
+      </w:r>
+    </w:p>
+    <w:p>
+      <w:pPr>
+        <w:ind w:left="720"/>
+      </w:pPr>
+      <w:r>
+        <w:t>Diapers</w:t>
+      </w:r>
+    </w:p>
+    <w:p>
+      <w:pPr>
+        <w:ind w:left="720"/>
+      </w:pPr>
+      <w:r>
+        <w:t>food</w:t>
+      </w:r>
+    </w:p>
+    <w:p>
+      <w:r>
+        <w:t>Bakery</w:t>
+      </w:r>
+    </w:p>
+    <w:p>
+      <w:pPr>
+        <w:ind w:left="720"/>
+      </w:pPr>
+      <w:r>
+        <w:t>Sandwich loaves</w:t>
+      </w:r>
+    </w:p>
+    <w:p>
+      <w:pPr>
+        <w:ind w:left="720"/>
+      </w:pPr>
+      <w:r>
+        <w:t>Dinner rolls</w:t>
+      </w:r>
+    </w:p>
+    <w:p>
+      <w:pPr>
+        <w:ind w:left="720"/>
+      </w:pPr>
+      <w:r>
+        <w:t>Tortillas</w:t>
+      </w:r>
+    </w:p>
+    <w:p>
+      <w:pPr>
+        <w:ind w:left="720"/>
+      </w:pPr>
+      <w:r>
+        <w:t>Bagels</w:t>
+      </w:r>
+    </w:p>
+    <w:p>
+      <w:pPr>
+        <w:ind w:left="720"/>
+      </w:pPr>
+      <w:r>
+        <w:t>Fresh-made</w:t>
+      </w:r>
+    </w:p>
+    <w:p>
+      <w:r>
+        <w:t>Beauty and Cosmetics</w:t>
+      </w:r>
+    </w:p>
+    <w:p>
+      <w:r>
+        <w:t>Beer</w:t>
+      </w:r>
+    </w:p>
+    <w:p>
+      <w:pPr>
+        <w:ind w:left="720"/>
+      </w:pPr>
+      <w:r>
+        <w:t>Domestic</w:t>
+      </w:r>
+    </w:p>
+    <w:p>
+      <w:pPr>
+        <w:ind w:left="720"/>
+      </w:pPr>
+      <w:r>
+        <w:t>Import</w:t>
+      </w:r>
+    </w:p>
+    <w:p>
+      <w:r>
+        <w:t>Beverages</w:t>
+      </w:r>
+    </w:p>
+    <w:p>
+      <w:pPr>
+        <w:ind w:left="720"/>
+      </w:pPr>
+      <w:r>
+        <w:t>Coffee</w:t>
+      </w:r>
+    </w:p>
+    <w:p>
+      <w:pPr>
+        <w:ind w:left="720"/>
+      </w:pPr>
+      <w:r>
+        <w:t>Juice</w:t>
+      </w:r>
+    </w:p>
+    <w:p>
+      <w:pPr>
+        <w:ind w:left="720"/>
+      </w:pPr>
+      <w:r>
+        <w:t>Soda</w:t>
+      </w:r>
+    </w:p>
+    <w:p>
+      <w:pPr>
+        <w:ind w:left="720"/>
+      </w:pPr>
+      <w:r>
+        <w:t>Tea</w:t>
+      </w:r>
+    </w:p>
+    <w:p>
+      <w:pPr>
+        <w:ind w:left="720"/>
+      </w:pPr>
+      <w:r>
+        <w:t>Water</w:t>
+      </w:r>
+    </w:p>
+    <w:p>
+      <w:r>
+        <w:t>Dairy</w:t>
+      </w:r>
+    </w:p>
+    <w:p>
+      <w:pPr>
+        <w:ind w:left="720"/>
+      </w:pPr>
+      <w:r>
+        <w:t>Butter</w:t>
+      </w:r>
+    </w:p>
+    <w:p>
+      <w:pPr>
+        <w:ind w:left="720"/>
+      </w:pPr>
+      <w:r>
+        <w:t>Cheese</w:t>
+      </w:r>
+    </w:p>
+    <w:p>
+      <w:pPr>
+        <w:ind w:left="720"/>
+      </w:pPr>
+      <w:r>
+        <w:t>Eggs</w:t>
+      </w:r>
+    </w:p>
+    <w:p>
+      <w:pPr>
+        <w:ind w:left="720"/>
+      </w:pPr>
+      <w:r>
+        <w:t>Milk</w:t>
+      </w:r>
+    </w:p>
+    <w:p>
+      <w:pPr>
+        <w:ind w:left="720"/>
+      </w:pPr>
+      <w:r>
+        <w:t>Yogurt</w:t>
+      </w:r>
+    </w:p>
+    <w:p>
+      <w:r>
+        <w:t>Deli</w:t>
+      </w:r>
+    </w:p>
+    <w:p>
+      <w:pPr>
+        <w:ind w:left="720"/>
+      </w:pPr>
+      <w:r>
+        <w:t>Meat</w:t>
+      </w:r>
+    </w:p>
+    <w:p>
+      <w:pPr>
+        <w:ind w:left="720"/>
+      </w:pPr>
+      <w:r>
+        <w:t>Cheese</w:t>
+      </w:r>
+    </w:p>
+    <w:p>
+      <w:r>
+        <w:t>Frozen</w:t>
+      </w:r>
+    </w:p>
+    <w:p>
+      <w:pPr>
+        <w:ind w:left="720"/>
+      </w:pPr>
+      <w:r>
+        <w:t>Waffles</w:t>
+      </w:r>
+    </w:p>
+    <w:p>
+      <w:pPr>
+        <w:ind w:left="720"/>
+      </w:pPr>
+      <w:r>
+        <w:t>Vegetables</w:t>
+      </w:r>
+    </w:p>
+    <w:p>
+      <w:pPr>
+        <w:ind w:left="720"/>
+      </w:pPr>
+      <w:r>
+        <w:t>Meals</w:t>
+      </w:r>
+    </w:p>
+    <w:p>
+      <w:pPr>
+        <w:ind w:left="720"/>
+      </w:pPr>
+      <w:r>
+        <w:t>Ice cream</w:t>
+      </w:r>
+    </w:p>
+    <w:p>
+      <w:pPr>
+        <w:ind w:left="720"/>
+      </w:pPr>
+      <w:r>
+        <w:t>novelty</w:t>
+      </w:r>
+    </w:p>
+    <w:p>
+      <w:r>
+        <w:t>Grocery</w:t>
+      </w:r>
+    </w:p>
+    <w:p>
+      <w:r>
+        <w:tab/>
+        <w:t>Candy</w:t>
+      </w:r>
+    </w:p>
+    <w:p>
+      <w:pPr>
+        <w:ind w:left="720"/>
+      </w:pPr>
+      <w:r>
+        <w:t>Canned goods/jarred goods</w:t>
+      </w:r>
+    </w:p>
+    <w:p>
+      <w:pPr>
+        <w:ind w:left="720"/>
+      </w:pPr>
+      <w:r>
+        <w:t>Condiments</w:t>
+      </w:r>
+    </w:p>
+    <w:p>
+      <w:pPr>
+        <w:ind w:left="720"/>
+      </w:pPr>
+      <w:r>
+        <w:t>Pantry</w:t>
+      </w:r>
+    </w:p>
+    <w:p>
+      <w:pPr>
+        <w:ind w:left="720"/>
+      </w:pPr>
+      <w:r>
+        <w:t>Sauces</w:t>
+      </w:r>
+    </w:p>
+    <w:p>
+      <w:pPr>
+        <w:ind w:firstLine="720"/>
+      </w:pPr>
+      <w:r>
+        <w:t>Snacks</w:t>
+      </w:r>
+    </w:p>
+    <w:p>
+      <w:pPr>
+        <w:ind w:firstLine="720"/>
+      </w:pPr>
+    </w:p>
+    <w:p>
+      <w:r>
+        <w:t>Health</w:t>
+      </w:r>
+      <w:r>
+        <w:t xml:space="preserve"> and </w:t>
+      </w:r>
+      <w:proofErr w:type="spellStart"/>
+      <w:r>
+        <w:t>Nutrion</w:t>
+      </w:r>
+      <w:proofErr w:type="spellEnd"/>
+    </w:p>
+    <w:p>
+      <w:pPr>
+        <w:ind w:left="720"/>
+      </w:pPr>
+      <w:r>
+        <w:t>Vitamins and supplements</w:t>
+      </w:r>
+    </w:p>
+    <w:p>
+      <w:pPr>
+        <w:ind w:left="720"/>
+      </w:pPr>
+      <w:r>
+        <w:t>Nutritional products</w:t>
+      </w:r>
+    </w:p>
+    <w:p>
+      <w:pPr>
+        <w:ind w:left="720"/>
+      </w:pPr>
+      <w:r>
+        <w:t>Cough, cold, allergy</w:t>
+      </w:r>
+    </w:p>
+    <w:p>
+      <w:pPr>
+        <w:ind w:left="720"/>
+      </w:pPr>
+      <w:r>
+        <w:t>Diabetic</w:t>
+      </w:r>
+    </w:p>
+    <w:p>
+      <w:pPr>
+        <w:ind w:left="720"/>
+      </w:pPr>
+      <w:r>
+        <w:t>First aid</w:t>
+      </w:r>
+    </w:p>
+    <w:p>
+      <w:pPr>
+        <w:ind w:left="720"/>
+      </w:pPr>
+      <w:r>
+        <w:t>Eye and ear care</w:t>
+      </w:r>
+    </w:p>
+    <w:p>
+      <w:pPr>
+        <w:ind w:left="720"/>
+      </w:pPr>
+      <w:r>
+        <w:t>Foot care</w:t>
+      </w:r>
+    </w:p>
+    <w:p>
+      <w:pPr>
+        <w:ind w:left="720"/>
+      </w:pPr>
+      <w:r>
+        <w:t>Home medical aids</w:t>
+      </w:r>
+    </w:p>
+    <w:p>
+      <w:pPr>
+        <w:ind w:left="720"/>
+      </w:pPr>
+      <w:r>
+        <w:t>Pain relief</w:t>
+      </w:r>
+    </w:p>
+    <w:p>
+      <w:pPr>
+        <w:ind w:left="720"/>
+      </w:pPr>
+      <w:r>
+        <w:t>Sleep aid</w:t>
+      </w:r>
+    </w:p>
+    <w:p>
+      <w:pPr>
+        <w:ind w:left="720"/>
+      </w:pPr>
+      <w:r>
+        <w:t>Stomach and laxatives</w:t>
+      </w:r>
+    </w:p>
+    <w:p>
+      <w:pPr>
+        <w:ind w:left="720"/>
+      </w:pPr>
+      <w:r>
+        <w:t>Wraps and braces</w:t>
+      </w:r>
+    </w:p>
+    <w:p>
+      <w:r>
+        <w:t>Household</w:t>
+      </w:r>
+    </w:p>
+    <w:p>
+      <w:pPr>
+        <w:ind w:left="720"/>
+      </w:pPr>
+      <w:r>
+        <w:t>Cleaners</w:t>
+      </w:r>
+    </w:p>
+    <w:p>
+      <w:pPr>
+        <w:ind w:left="720"/>
+      </w:pPr>
+      <w:r>
+        <w:t>Laundry detergent</w:t>
+      </w:r>
+    </w:p>
+    <w:p>
+      <w:pPr>
+        <w:ind w:left="720"/>
+      </w:pPr>
+      <w:r>
+        <w:t>Dishwashing liquid/detergent</w:t>
+      </w:r>
+    </w:p>
+    <w:p>
+      <w:pPr>
+        <w:ind w:left="720"/>
+      </w:pPr>
+      <w:r>
+        <w:t>Paper goods</w:t>
+      </w:r>
+    </w:p>
+    <w:p>
+      <w:pPr>
+        <w:ind w:left="720"/>
+      </w:pPr>
+      <w:r>
+        <w:t>Plastic wrap/aluminum foil</w:t>
+      </w:r>
+    </w:p>
+    <w:p>
+      <w:r>
+        <w:t>Liquor</w:t>
+      </w:r>
+    </w:p>
+    <w:p>
+      <w:r>
+        <w:t>M</w:t>
+      </w:r>
+      <w:r>
+        <w:t>eat</w:t>
+      </w:r>
+    </w:p>
+    <w:p>
+      <w:r>
+        <w:t>Natural and organic</w:t>
+      </w:r>
+    </w:p>
+    <w:p>
+      <w:r>
+        <w:t>Pet</w:t>
+      </w:r>
+    </w:p>
+    <w:p>
+      <w:r>
+        <w:t>Pharmacy</w:t>
+      </w:r>
+    </w:p>
+    <w:p>
+      <w:pPr>
+        <w:ind w:left="720"/>
+      </w:pPr>
+      <w:r>
+        <w:t>Family planning</w:t>
+      </w:r>
+    </w:p>
+    <w:p>
+      <w:pPr>
+        <w:ind w:left="720"/>
+      </w:pPr>
+      <w:r>
+        <w:t>Prescription</w:t>
+      </w:r>
+    </w:p>
+    <w:p>
+      <w:r>
+        <w:t>Produce</w:t>
+      </w:r>
+    </w:p>
+    <w:p>
+      <w:pPr>
+        <w:ind w:left="720"/>
+      </w:pPr>
+      <w:r>
+        <w:t>Fruits</w:t>
+      </w:r>
+      <w:bookmarkStart w:id="0" w:name="_GoBack"/>
+      <w:bookmarkEnd w:id="0"/>
+    </w:p>
+    <w:p>
+      <w:pPr>
+        <w:ind w:left="720"/>
+      </w:pPr>
+      <w:r>
+        <w:t>Vegetables</w:t>
+      </w:r>
+    </w:p>
+    <w:p>
+      <w:r>
+        <w:t>Seafood</w:t>
+      </w:r>
+    </w:p>
+    <w:p>
+      <w:r>
+        <w:t>Wine</w:t>
+      </w:r>
+    </w:p>
+    <w:p>
+      <w:r>
+        <w:t>Other</w:t>
+      </w:r>
+    </w:p>
     <w:p/>
     <w:p/>
     <w:p/>

</xml_diff>

<commit_message>
initial work on grocery list
</commit_message>
<xml_diff>
--- a/docs/GL Plus App Planning.docx
+++ b/docs/GL Plus App Planning.docx
@@ -686,6 +686,18 @@
       <w:r>
         <w:t>Baby</w:t>
       </w:r>
+      <w:r>
+        <w:t xml:space="preserve"> – (</w:t>
+      </w:r>
+      <w:r>
+        <w:t>#</w:t>
+      </w:r>
+      <w:r>
+        <w:t>925CB2</w:t>
+      </w:r>
+      <w:r>
+        <w:t>)</w:t>
+      </w:r>
     </w:p>
     <w:p>
       <w:pPr>
@@ -707,6 +719,18 @@
       <w:r>
         <w:t>Bakery</w:t>
       </w:r>
+      <w:r>
+        <w:t xml:space="preserve"> – (</w:t>
+      </w:r>
+      <w:r>
+        <w:t>#</w:t>
+      </w:r>
+      <w:r>
+        <w:t>753226</w:t>
+      </w:r>
+      <w:r>
+        <w:t>)</w:t>
+      </w:r>
     </w:p>
     <w:p>
       <w:pPr>
@@ -752,11 +776,32 @@
       <w:r>
         <w:t>Beauty and Cosmetics</w:t>
       </w:r>
+      <w:r>
+        <w:t xml:space="preserve"> – (#</w:t>
+      </w:r>
+      <w:r>
+        <w:t>FF60F3</w:t>
+      </w:r>
+      <w:r>
+        <w:t>)</w:t>
+      </w:r>
     </w:p>
     <w:p>
       <w:r>
         <w:t>Beer</w:t>
       </w:r>
+      <w:r>
+        <w:t xml:space="preserve"> – (</w:t>
+      </w:r>
+      <w:r>
+        <w:t>#</w:t>
+      </w:r>
+      <w:r>
+        <w:t>D0A64A</w:t>
+      </w:r>
+      <w:r>
+        <w:t>)</w:t>
+      </w:r>
     </w:p>
     <w:p>
       <w:pPr>
@@ -778,6 +823,18 @@
       <w:r>
         <w:t>Beverages</w:t>
       </w:r>
+      <w:r>
+        <w:t xml:space="preserve"> – (</w:t>
+      </w:r>
+      <w:r>
+        <w:t>#</w:t>
+      </w:r>
+      <w:r>
+        <w:t>3F99ED</w:t>
+      </w:r>
+      <w:r>
+        <w:t>)</w:t>
+      </w:r>
     </w:p>
     <w:p>
       <w:pPr>
@@ -823,6 +880,18 @@
       <w:r>
         <w:t>Dairy</w:t>
       </w:r>
+      <w:r>
+        <w:t xml:space="preserve"> – (</w:t>
+      </w:r>
+      <w:r>
+        <w:t>#</w:t>
+      </w:r>
+      <w:r>
+        <w:t>0F25A1</w:t>
+      </w:r>
+      <w:r>
+        <w:t>)</w:t>
+      </w:r>
     </w:p>
     <w:p>
       <w:pPr>
@@ -868,6 +937,18 @@
       <w:r>
         <w:t>Deli</w:t>
       </w:r>
+      <w:r>
+        <w:t xml:space="preserve"> – (</w:t>
+      </w:r>
+      <w:r>
+        <w:t>#</w:t>
+      </w:r>
+      <w:r>
+        <w:t>E36A3F</w:t>
+      </w:r>
+      <w:r>
+        <w:t>)</w:t>
+      </w:r>
     </w:p>
     <w:p>
       <w:pPr>
@@ -889,6 +970,18 @@
       <w:r>
         <w:t>Frozen</w:t>
       </w:r>
+      <w:r>
+        <w:t xml:space="preserve"> – (</w:t>
+      </w:r>
+      <w:r>
+        <w:t>#</w:t>
+      </w:r>
+      <w:r>
+        <w:t>07BDC4</w:t>
+      </w:r>
+      <w:r>
+        <w:t>)</w:t>
+      </w:r>
     </w:p>
     <w:p>
       <w:pPr>
@@ -934,6 +1027,18 @@
       <w:r>
         <w:t>Grocery</w:t>
       </w:r>
+      <w:r>
+        <w:t xml:space="preserve"> – (</w:t>
+      </w:r>
+      <w:r>
+        <w:t>#</w:t>
+      </w:r>
+      <w:r>
+        <w:t>2B343E</w:t>
+      </w:r>
+      <w:r>
+        <w:t>)</w:t>
+      </w:r>
     </w:p>
     <w:p>
       <w:r>
@@ -998,6 +1103,15 @@
         <w:t>Nutrion</w:t>
       </w:r>
       <w:proofErr w:type="spellEnd"/>
+      <w:r>
+        <w:t xml:space="preserve"> – (#</w:t>
+      </w:r>
+      <w:r>
+        <w:t>FECF53</w:t>
+      </w:r>
+      <w:r>
+        <w:t>)</w:t>
+      </w:r>
     </w:p>
     <w:p>
       <w:pPr>
@@ -1099,6 +1213,15 @@
       <w:r>
         <w:t>Household</w:t>
       </w:r>
+      <w:r>
+        <w:t xml:space="preserve"> – (#</w:t>
+      </w:r>
+      <w:r>
+        <w:t>D44B8D</w:t>
+      </w:r>
+      <w:r>
+        <w:t>)</w:t>
+      </w:r>
     </w:p>
     <w:p>
       <w:pPr>
@@ -1144,60 +1267,126 @@
       <w:r>
         <w:t>Liquor</w:t>
       </w:r>
-    </w:p>
-    <w:p>
-      <w:r>
-        <w:t>M</w:t>
-      </w:r>
-      <w:r>
-        <w:t>eat</w:t>
-      </w:r>
-    </w:p>
-    <w:p>
-      <w:r>
-        <w:t>Natural and organic</w:t>
-      </w:r>
-    </w:p>
-    <w:p>
-      <w:r>
-        <w:t>Pet</w:t>
-      </w:r>
-    </w:p>
-    <w:p>
-      <w:r>
-        <w:t>Pharmacy</w:t>
-      </w:r>
-    </w:p>
-    <w:p>
-      <w:pPr>
-        <w:ind w:left="720"/>
-      </w:pPr>
-      <w:r>
-        <w:t>Family planning</w:t>
-      </w:r>
-    </w:p>
-    <w:p>
-      <w:pPr>
-        <w:ind w:left="720"/>
-      </w:pPr>
-      <w:r>
-        <w:t>Prescription</w:t>
-      </w:r>
-    </w:p>
-    <w:p>
-      <w:r>
-        <w:t>Produce</w:t>
-      </w:r>
-    </w:p>
-    <w:p>
-      <w:pPr>
-        <w:ind w:left="720"/>
-      </w:pPr>
-      <w:r>
-        <w:t>Fruits</w:t>
+      <w:r>
+        <w:t xml:space="preserve"> – (#</w:t>
+      </w:r>
+      <w:r>
+        <w:t>8393A8</w:t>
       </w:r>
       <w:bookmarkStart w:id="0" w:name="_GoBack"/>
       <w:bookmarkEnd w:id="0"/>
+      <w:r>
+        <w:t>)</w:t>
+      </w:r>
+    </w:p>
+    <w:p>
+      <w:r>
+        <w:t>M</w:t>
+      </w:r>
+      <w:r>
+        <w:t>eat</w:t>
+      </w:r>
+      <w:r>
+        <w:t xml:space="preserve"> – (</w:t>
+      </w:r>
+      <w:r>
+        <w:t>#</w:t>
+      </w:r>
+      <w:r>
+        <w:t>BD001F</w:t>
+      </w:r>
+      <w:r>
+        <w:t>)</w:t>
+      </w:r>
+    </w:p>
+    <w:p>
+      <w:r>
+        <w:t>Natural and organic</w:t>
+      </w:r>
+      <w:r>
+        <w:t xml:space="preserve"> – (</w:t>
+      </w:r>
+      <w:r>
+        <w:t>#</w:t>
+      </w:r>
+      <w:r>
+        <w:t>C0CAAA</w:t>
+      </w:r>
+      <w:r>
+        <w:t>)</w:t>
+      </w:r>
+    </w:p>
+    <w:p>
+      <w:r>
+        <w:t>Pet</w:t>
+      </w:r>
+      <w:r>
+        <w:t xml:space="preserve"> – (#</w:t>
+      </w:r>
+      <w:r>
+        <w:t>FD9B50</w:t>
+      </w:r>
+      <w:r>
+        <w:t>)</w:t>
+      </w:r>
+    </w:p>
+    <w:p>
+      <w:r>
+        <w:t>Pharmacy</w:t>
+      </w:r>
+      <w:r>
+        <w:t xml:space="preserve"> – (</w:t>
+      </w:r>
+      <w:r>
+        <w:t>#708238</w:t>
+      </w:r>
+      <w:r>
+        <w:t>)</w:t>
+      </w:r>
+    </w:p>
+    <w:p>
+      <w:pPr>
+        <w:ind w:left="720"/>
+      </w:pPr>
+      <w:r>
+        <w:t>Family planning</w:t>
+      </w:r>
+    </w:p>
+    <w:p>
+      <w:pPr>
+        <w:ind w:left="720"/>
+      </w:pPr>
+      <w:r>
+        <w:t>Prescription</w:t>
+      </w:r>
+    </w:p>
+    <w:p>
+      <w:r>
+        <w:t>Produce</w:t>
+      </w:r>
+      <w:r>
+        <w:t xml:space="preserve"> – (</w:t>
+      </w:r>
+      <w:r>
+        <w:t>#00</w:t>
+      </w:r>
+      <w:r>
+        <w:t>AA</w:t>
+      </w:r>
+      <w:r>
+        <w:t>00</w:t>
+      </w:r>
+      <w:r>
+        <w:t>)</w:t>
+      </w:r>
+    </w:p>
+    <w:p>
+      <w:pPr>
+        <w:ind w:left="720"/>
+      </w:pPr>
+      <w:r>
+        <w:t>Fruits</w:t>
+      </w:r>
     </w:p>
     <w:p>
       <w:pPr>
@@ -1211,15 +1400,51 @@
       <w:r>
         <w:t>Seafood</w:t>
       </w:r>
+      <w:r>
+        <w:t xml:space="preserve"> – (</w:t>
+      </w:r>
+      <w:r>
+        <w:t>#</w:t>
+      </w:r>
+      <w:r>
+        <w:t>A3C7C2</w:t>
+      </w:r>
+      <w:r>
+        <w:t>)</w:t>
+      </w:r>
     </w:p>
     <w:p>
       <w:r>
         <w:t>Wine</w:t>
       </w:r>
+      <w:r>
+        <w:t xml:space="preserve"> – (</w:t>
+      </w:r>
+      <w:r>
+        <w:t>#</w:t>
+      </w:r>
+      <w:r>
+        <w:t>831F49</w:t>
+      </w:r>
+      <w:r>
+        <w:t>)</w:t>
+      </w:r>
     </w:p>
     <w:p>
       <w:r>
         <w:t>Other</w:t>
+      </w:r>
+      <w:r>
+        <w:t xml:space="preserve"> – (</w:t>
+      </w:r>
+      <w:r>
+        <w:t>#</w:t>
+      </w:r>
+      <w:r>
+        <w:t>737070</w:t>
+      </w:r>
+      <w:r>
+        <w:t>)</w:t>
       </w:r>
     </w:p>
     <w:p/>

</xml_diff>

<commit_message>
login and registration -- implemented isAuthenticated check
</commit_message>
<xml_diff>
--- a/docs/GL Plus App Planning.docx
+++ b/docs/GL Plus App Planning.docx
@@ -1096,13 +1096,14 @@
         <w:t>Health</w:t>
       </w:r>
       <w:r>
-        <w:t xml:space="preserve"> and </w:t>
-      </w:r>
-      <w:proofErr w:type="spellStart"/>
-      <w:r>
-        <w:t>Nutrion</w:t>
-      </w:r>
-      <w:proofErr w:type="spellEnd"/>
+        <w:t xml:space="preserve"> and Nutri</w:t>
+      </w:r>
+      <w:r>
+        <w:t>ti</w:t>
+      </w:r>
+      <w:r>
+        <w:t>on</w:t>
+      </w:r>
       <w:r>
         <w:t xml:space="preserve"> – (#</w:t>
       </w:r>
@@ -1159,122 +1160,122 @@
       </w:pPr>
       <w:r>
         <w:t>Eye and ear care</w:t>
-      </w:r>
-    </w:p>
-    <w:p>
-      <w:pPr>
-        <w:ind w:left="720"/>
-      </w:pPr>
-      <w:r>
-        <w:t>Foot care</w:t>
-      </w:r>
-    </w:p>
-    <w:p>
-      <w:pPr>
-        <w:ind w:left="720"/>
-      </w:pPr>
-      <w:r>
-        <w:t>Home medical aids</w:t>
-      </w:r>
-    </w:p>
-    <w:p>
-      <w:pPr>
-        <w:ind w:left="720"/>
-      </w:pPr>
-      <w:r>
-        <w:t>Pain relief</w:t>
-      </w:r>
-    </w:p>
-    <w:p>
-      <w:pPr>
-        <w:ind w:left="720"/>
-      </w:pPr>
-      <w:r>
-        <w:t>Sleep aid</w:t>
-      </w:r>
-    </w:p>
-    <w:p>
-      <w:pPr>
-        <w:ind w:left="720"/>
-      </w:pPr>
-      <w:r>
-        <w:t>Stomach and laxatives</w:t>
-      </w:r>
-    </w:p>
-    <w:p>
-      <w:pPr>
-        <w:ind w:left="720"/>
-      </w:pPr>
-      <w:r>
-        <w:t>Wraps and braces</w:t>
-      </w:r>
-    </w:p>
-    <w:p>
-      <w:r>
-        <w:t>Household</w:t>
-      </w:r>
-      <w:r>
-        <w:t xml:space="preserve"> – (#</w:t>
-      </w:r>
-      <w:r>
-        <w:t>D44B8D</w:t>
-      </w:r>
-      <w:r>
-        <w:t>)</w:t>
-      </w:r>
-    </w:p>
-    <w:p>
-      <w:pPr>
-        <w:ind w:left="720"/>
-      </w:pPr>
-      <w:r>
-        <w:t>Cleaners</w:t>
-      </w:r>
-    </w:p>
-    <w:p>
-      <w:pPr>
-        <w:ind w:left="720"/>
-      </w:pPr>
-      <w:r>
-        <w:t>Laundry detergent</w:t>
-      </w:r>
-    </w:p>
-    <w:p>
-      <w:pPr>
-        <w:ind w:left="720"/>
-      </w:pPr>
-      <w:r>
-        <w:t>Dishwashing liquid/detergent</w:t>
-      </w:r>
-    </w:p>
-    <w:p>
-      <w:pPr>
-        <w:ind w:left="720"/>
-      </w:pPr>
-      <w:r>
-        <w:t>Paper goods</w:t>
-      </w:r>
-    </w:p>
-    <w:p>
-      <w:pPr>
-        <w:ind w:left="720"/>
-      </w:pPr>
-      <w:r>
-        <w:t>Plastic wrap/aluminum foil</w:t>
-      </w:r>
-    </w:p>
-    <w:p>
-      <w:r>
-        <w:t>Liquor</w:t>
-      </w:r>
-      <w:r>
-        <w:t xml:space="preserve"> – (#</w:t>
-      </w:r>
-      <w:r>
-        <w:t>8393A8</w:t>
       </w:r>
       <w:bookmarkStart w:id="0" w:name="_GoBack"/>
       <w:bookmarkEnd w:id="0"/>
+    </w:p>
+    <w:p>
+      <w:pPr>
+        <w:ind w:left="720"/>
+      </w:pPr>
+      <w:r>
+        <w:t>Foot care</w:t>
+      </w:r>
+    </w:p>
+    <w:p>
+      <w:pPr>
+        <w:ind w:left="720"/>
+      </w:pPr>
+      <w:r>
+        <w:t>Home medical aids</w:t>
+      </w:r>
+    </w:p>
+    <w:p>
+      <w:pPr>
+        <w:ind w:left="720"/>
+      </w:pPr>
+      <w:r>
+        <w:t>Pain relief</w:t>
+      </w:r>
+    </w:p>
+    <w:p>
+      <w:pPr>
+        <w:ind w:left="720"/>
+      </w:pPr>
+      <w:r>
+        <w:t>Sleep aid</w:t>
+      </w:r>
+    </w:p>
+    <w:p>
+      <w:pPr>
+        <w:ind w:left="720"/>
+      </w:pPr>
+      <w:r>
+        <w:t>Stomach and laxatives</w:t>
+      </w:r>
+    </w:p>
+    <w:p>
+      <w:pPr>
+        <w:ind w:left="720"/>
+      </w:pPr>
+      <w:r>
+        <w:t>Wraps and braces</w:t>
+      </w:r>
+    </w:p>
+    <w:p>
+      <w:r>
+        <w:t>Household</w:t>
+      </w:r>
+      <w:r>
+        <w:t xml:space="preserve"> – (#</w:t>
+      </w:r>
+      <w:r>
+        <w:t>D44B8D</w:t>
+      </w:r>
+      <w:r>
+        <w:t>)</w:t>
+      </w:r>
+    </w:p>
+    <w:p>
+      <w:pPr>
+        <w:ind w:left="720"/>
+      </w:pPr>
+      <w:r>
+        <w:t>Cleaners</w:t>
+      </w:r>
+    </w:p>
+    <w:p>
+      <w:pPr>
+        <w:ind w:left="720"/>
+      </w:pPr>
+      <w:r>
+        <w:t>Laundry detergent</w:t>
+      </w:r>
+    </w:p>
+    <w:p>
+      <w:pPr>
+        <w:ind w:left="720"/>
+      </w:pPr>
+      <w:r>
+        <w:t>Dishwashing liquid/detergent</w:t>
+      </w:r>
+    </w:p>
+    <w:p>
+      <w:pPr>
+        <w:ind w:left="720"/>
+      </w:pPr>
+      <w:r>
+        <w:t>Paper goods</w:t>
+      </w:r>
+    </w:p>
+    <w:p>
+      <w:pPr>
+        <w:ind w:left="720"/>
+      </w:pPr>
+      <w:r>
+        <w:t>Plastic wrap/aluminum foil</w:t>
+      </w:r>
+    </w:p>
+    <w:p>
+      <w:r>
+        <w:t>Liquor</w:t>
+      </w:r>
+      <w:r>
+        <w:t xml:space="preserve"> – (#</w:t>
+      </w:r>
+      <w:r>
+        <w:t>8393A8</w:t>
+      </w:r>
       <w:r>
         <w:t>)</w:t>
       </w:r>

</xml_diff>